<commit_message>
Volume control command changes to combat problems with latancy. List arrows show/hide at top and bottom of lists. Other minor fixes
</commit_message>
<xml_diff>
--- a/Sites/GLOBAL KNOWLEDGE - AMX Information.docx
+++ b/Sites/GLOBAL KNOWLEDGE - AMX Information.docx
@@ -2218,6 +2218,132 @@
             <w:pPr>
               <w:pStyle w:val="MainBodyText"/>
             </w:pPr>
+            <w:proofErr w:type="spellStart"/>
+            <w:r>
+              <w:t>Mechelen</w:t>
+            </w:r>
+            <w:proofErr w:type="spellEnd"/>
+            <w:r>
+              <w:t xml:space="preserve"> - Picasso</w:t>
+            </w:r>
+          </w:p>
+        </w:tc>
+        <w:tc>
+          <w:tcPr>
+            <w:tcW w:w="1417" w:type="dxa"/>
+          </w:tcPr>
+          <w:p>
+            <w:pPr>
+              <w:pStyle w:val="MainBodyText"/>
+              <w:jc w:val="center"/>
+            </w:pPr>
+            <w:r>
+              <w:t>11</w:t>
+            </w:r>
+          </w:p>
+        </w:tc>
+        <w:tc>
+          <w:tcPr>
+            <w:tcW w:w="2180" w:type="dxa"/>
+            <w:shd w:val="clear" w:color="auto" w:fill="D6E3BC" w:themeFill="accent3" w:themeFillTint="66"/>
+          </w:tcPr>
+          <w:p>
+            <w:pPr>
+              <w:pStyle w:val="MainBodyText"/>
+              <w:jc w:val="center"/>
+            </w:pPr>
+            <w:r>
+              <w:t>10.32.52.15</w:t>
+            </w:r>
+          </w:p>
+        </w:tc>
+        <w:tc>
+          <w:tcPr>
+            <w:tcW w:w="3552" w:type="dxa"/>
+            <w:shd w:val="clear" w:color="auto" w:fill="D6E3BC" w:themeFill="accent3" w:themeFillTint="66"/>
+          </w:tcPr>
+          <w:p>
+            <w:pPr>
+              <w:pStyle w:val="MainBodyText"/>
+            </w:pPr>
+          </w:p>
+        </w:tc>
+      </w:tr>
+      <w:tr>
+        <w:trPr>
+          <w:trHeight w:val="296"/>
+        </w:trPr>
+        <w:tc>
+          <w:tcPr>
+            <w:tcW w:w="2093" w:type="dxa"/>
+          </w:tcPr>
+          <w:p>
+            <w:pPr>
+              <w:pStyle w:val="MainBodyText"/>
+            </w:pPr>
+            <w:proofErr w:type="spellStart"/>
+            <w:r>
+              <w:t>Nieuwegein</w:t>
+            </w:r>
+            <w:proofErr w:type="spellEnd"/>
+            <w:r>
+              <w:t xml:space="preserve"> - Steve Jobs</w:t>
+            </w:r>
+          </w:p>
+        </w:tc>
+        <w:tc>
+          <w:tcPr>
+            <w:tcW w:w="1417" w:type="dxa"/>
+          </w:tcPr>
+          <w:p>
+            <w:pPr>
+              <w:pStyle w:val="MainBodyText"/>
+              <w:jc w:val="center"/>
+            </w:pPr>
+            <w:r>
+              <w:t>12</w:t>
+            </w:r>
+          </w:p>
+        </w:tc>
+        <w:tc>
+          <w:tcPr>
+            <w:tcW w:w="2180" w:type="dxa"/>
+            <w:shd w:val="clear" w:color="auto" w:fill="D6E3BC" w:themeFill="accent3" w:themeFillTint="66"/>
+          </w:tcPr>
+          <w:p>
+            <w:pPr>
+              <w:pStyle w:val="MainBodyText"/>
+              <w:jc w:val="center"/>
+            </w:pPr>
+            <w:r>
+              <w:t>10.31.52.15</w:t>
+            </w:r>
+          </w:p>
+        </w:tc>
+        <w:tc>
+          <w:tcPr>
+            <w:tcW w:w="3552" w:type="dxa"/>
+            <w:shd w:val="clear" w:color="auto" w:fill="D6E3BC" w:themeFill="accent3" w:themeFillTint="66"/>
+          </w:tcPr>
+          <w:p>
+            <w:pPr>
+              <w:pStyle w:val="MainBodyText"/>
+            </w:pPr>
+          </w:p>
+        </w:tc>
+      </w:tr>
+      <w:tr>
+        <w:trPr>
+          <w:trHeight w:val="296"/>
+        </w:trPr>
+        <w:tc>
+          <w:tcPr>
+            <w:tcW w:w="2093" w:type="dxa"/>
+          </w:tcPr>
+          <w:p>
+            <w:pPr>
+              <w:pStyle w:val="MainBodyText"/>
+            </w:pPr>
             <w:r>
               <w:t>EU01 Master GW1</w:t>
             </w:r>
@@ -2747,6 +2873,74 @@
             </w:pPr>
             <w:r>
               <w:t>10.47.43.16</w:t>
+            </w:r>
+          </w:p>
+        </w:tc>
+      </w:tr>
+      <w:tr>
+        <w:tc>
+          <w:tcPr>
+            <w:tcW w:w="5070" w:type="dxa"/>
+          </w:tcPr>
+          <w:p>
+            <w:pPr>
+              <w:pStyle w:val="MainBodyText"/>
+            </w:pPr>
+            <w:proofErr w:type="spellStart"/>
+            <w:r>
+              <w:t>Mechelen</w:t>
+            </w:r>
+            <w:proofErr w:type="spellEnd"/>
+            <w:r>
+              <w:t xml:space="preserve"> - Picasso</w:t>
+            </w:r>
+          </w:p>
+        </w:tc>
+        <w:tc>
+          <w:tcPr>
+            <w:tcW w:w="4110" w:type="dxa"/>
+            <w:shd w:val="clear" w:color="auto" w:fill="D6E3BC" w:themeFill="accent3" w:themeFillTint="66"/>
+          </w:tcPr>
+          <w:p>
+            <w:pPr>
+              <w:pStyle w:val="MainBodyText"/>
+            </w:pPr>
+            <w:r>
+              <w:t>10.32.52.16</w:t>
+            </w:r>
+          </w:p>
+        </w:tc>
+      </w:tr>
+      <w:tr>
+        <w:tc>
+          <w:tcPr>
+            <w:tcW w:w="5070" w:type="dxa"/>
+          </w:tcPr>
+          <w:p>
+            <w:pPr>
+              <w:pStyle w:val="MainBodyText"/>
+            </w:pPr>
+            <w:proofErr w:type="spellStart"/>
+            <w:r>
+              <w:t>Nieuwegein</w:t>
+            </w:r>
+            <w:proofErr w:type="spellEnd"/>
+            <w:r>
+              <w:t xml:space="preserve"> - Steve Jobs</w:t>
+            </w:r>
+          </w:p>
+        </w:tc>
+        <w:tc>
+          <w:tcPr>
+            <w:tcW w:w="4110" w:type="dxa"/>
+            <w:shd w:val="clear" w:color="auto" w:fill="D6E3BC" w:themeFill="accent3" w:themeFillTint="66"/>
+          </w:tcPr>
+          <w:p>
+            <w:pPr>
+              <w:pStyle w:val="MainBodyText"/>
+            </w:pPr>
+            <w:r>
+              <w:t>10.31.52.15</w:t>
             </w:r>
           </w:p>
         </w:tc>
@@ -2953,7 +3147,6 @@
               <w:pStyle w:val="MainBodyText"/>
             </w:pPr>
             <w:r>
-              <w:lastRenderedPageBreak/>
               <w:t>Setup Pages</w:t>
             </w:r>
           </w:p>
@@ -3167,10 +3360,7 @@
               <w:jc w:val="center"/>
             </w:pPr>
             <w:r>
-              <w:t>3</w:t>
-            </w:r>
-            <w:r>
-              <w:t>1</w:t>
+              <w:t>31</w:t>
             </w:r>
           </w:p>
         </w:tc>
@@ -3217,10 +3407,7 @@
               <w:jc w:val="center"/>
             </w:pPr>
             <w:r>
-              <w:t>3</w:t>
-            </w:r>
-            <w:r>
-              <w:t>2</w:t>
+              <w:t>32</w:t>
             </w:r>
           </w:p>
         </w:tc>
@@ -3267,10 +3454,7 @@
               <w:jc w:val="center"/>
             </w:pPr>
             <w:r>
-              <w:t>3</w:t>
-            </w:r>
-            <w:r>
-              <w:t>3</w:t>
+              <w:t>33</w:t>
             </w:r>
           </w:p>
         </w:tc>
@@ -3317,10 +3501,7 @@
               <w:jc w:val="center"/>
             </w:pPr>
             <w:r>
-              <w:t>3</w:t>
-            </w:r>
-            <w:r>
-              <w:t>4</w:t>
+              <w:t>34</w:t>
             </w:r>
           </w:p>
         </w:tc>
@@ -3367,10 +3548,7 @@
               <w:jc w:val="center"/>
             </w:pPr>
             <w:r>
-              <w:t>3</w:t>
-            </w:r>
-            <w:r>
-              <w:t>5</w:t>
+              <w:t>35</w:t>
             </w:r>
           </w:p>
         </w:tc>
@@ -6676,7 +6854,7 @@
 </file>
 
 <file path=customXml/itemProps1.xml><?xml version="1.0" encoding="utf-8"?>
-<ds:datastoreItem xmlns:ds="http://schemas.openxmlformats.org/officeDocument/2006/customXml" ds:itemID="{8A65261E-5CE2-423A-B2BA-2E1CFD7B1B0B}">
+<ds:datastoreItem xmlns:ds="http://schemas.openxmlformats.org/officeDocument/2006/customXml" ds:itemID="{65A39009-598E-45A1-A163-C6EB821AF4C9}">
   <ds:schemaRefs>
     <ds:schemaRef ds:uri="http://schemas.openxmlformats.org/officeDocument/2006/bibliography"/>
   </ds:schemaRefs>

</xml_diff>